<commit_message>
Fixed styles and created PDF docs.  Updated version #s
</commit_message>
<xml_diff>
--- a/farasoftcode/Docs/FS3.1/FS3 Combat Code Tutorial.docx
+++ b/farasoftcode/Docs/FS3.1/FS3 Combat Code Tutorial.docx
@@ -11,6 +11,8 @@
           <w:szCs w:val="32"/>
         </w:rPr>
       </w:pPr>
+      <w:bookmarkStart w:id="0" w:name="_GoBack"/>
+      <w:bookmarkEnd w:id="0"/>
       <w:r>
         <w:rPr>
           <w:sz w:val="32"/>
@@ -1791,7 +1793,7 @@
       <w:r>
         <w:br w:type="page"/>
       </w:r>
-      <w:bookmarkStart w:id="0" w:name="_Toc162884247"/>
+      <w:bookmarkStart w:id="1" w:name="_Toc162884247"/>
       <w:r>
         <w:lastRenderedPageBreak/>
         <w:t>Welcome to FS3 Combat</w:t>
@@ -1802,7 +1804,7 @@
       <w:r>
         <w:t>Tutorial</w:t>
       </w:r>
-      <w:bookmarkEnd w:id="0"/>
+      <w:bookmarkEnd w:id="1"/>
     </w:p>
     <w:p>
       <w:r>
@@ -1813,13 +1815,13 @@
       <w:pPr>
         <w:pStyle w:val="Heading2"/>
       </w:pPr>
-      <w:bookmarkStart w:id="1" w:name="_Toc162458448"/>
-      <w:bookmarkStart w:id="2" w:name="_Toc162884248"/>
+      <w:bookmarkStart w:id="2" w:name="_Toc162458448"/>
+      <w:bookmarkStart w:id="3" w:name="_Toc162884248"/>
       <w:r>
         <w:t>Copyright and License</w:t>
       </w:r>
-      <w:bookmarkEnd w:id="1"/>
       <w:bookmarkEnd w:id="2"/>
+      <w:bookmarkEnd w:id="3"/>
     </w:p>
     <w:p>
       <w:r>
@@ -1843,11 +1845,11 @@
       <w:pPr>
         <w:pStyle w:val="Heading1"/>
       </w:pPr>
-      <w:bookmarkStart w:id="3" w:name="_Toc162884249"/>
+      <w:bookmarkStart w:id="4" w:name="_Toc162884249"/>
       <w:r>
         <w:t>How does combat work?</w:t>
       </w:r>
-      <w:bookmarkEnd w:id="3"/>
+      <w:bookmarkEnd w:id="4"/>
     </w:p>
     <w:p>
       <w:r>
@@ -1944,11 +1946,11 @@
       <w:pPr>
         <w:pStyle w:val="Heading1"/>
       </w:pPr>
-      <w:bookmarkStart w:id="4" w:name="_Toc162884250"/>
+      <w:bookmarkStart w:id="5" w:name="_Toc162884250"/>
       <w:r>
         <w:t>Starting a Combat</w:t>
       </w:r>
-      <w:bookmarkEnd w:id="4"/>
+      <w:bookmarkEnd w:id="5"/>
     </w:p>
     <w:p>
       <w:r>
@@ -2001,7 +2003,7 @@
         <w:rPr>
           <w:noProof/>
         </w:rPr>
-        <w:t>9</w:t>
+        <w:t>10</w:t>
       </w:r>
       <w:r>
         <w:fldChar w:fldCharType="end"/>
@@ -2074,7 +2076,7 @@
         <w:rPr>
           <w:noProof/>
         </w:rPr>
-        <w:t>4</w:t>
+        <w:t>3</w:t>
       </w:r>
       <w:r>
         <w:fldChar w:fldCharType="end"/>
@@ -2119,7 +2121,6 @@
     <w:p/>
     <w:p>
       <w:r>
-        <w:lastRenderedPageBreak/>
         <w:t>Note: There is also a "Sparring" melee weapon. This represents someone wearing boxing gloves or hitting lightly, and is</w:t>
       </w:r>
       <w:r>
@@ -2286,13 +2287,13 @@
       <w:pPr>
         <w:pStyle w:val="Heading1"/>
       </w:pPr>
-      <w:bookmarkStart w:id="5" w:name="_Ref162862860"/>
-      <w:bookmarkStart w:id="6" w:name="_Toc162884251"/>
+      <w:bookmarkStart w:id="6" w:name="_Ref162862860"/>
+      <w:bookmarkStart w:id="7" w:name="_Toc162884251"/>
       <w:r>
         <w:t>Joining Combat</w:t>
       </w:r>
-      <w:bookmarkEnd w:id="5"/>
       <w:bookmarkEnd w:id="6"/>
+      <w:bookmarkEnd w:id="7"/>
     </w:p>
     <w:p>
       <w:r>
@@ -2599,11 +2600,11 @@
       <w:pPr>
         <w:pStyle w:val="Heading1"/>
       </w:pPr>
-      <w:bookmarkStart w:id="7" w:name="_Toc162884252"/>
+      <w:bookmarkStart w:id="8" w:name="_Toc162884252"/>
       <w:r>
         <w:t>Combat HUD</w:t>
       </w:r>
-      <w:bookmarkEnd w:id="7"/>
+      <w:bookmarkEnd w:id="8"/>
     </w:p>
     <w:p>
       <w:r>
@@ -3006,7 +3007,7 @@
         <w:rPr>
           <w:noProof/>
         </w:rPr>
-        <w:t>6</w:t>
+        <w:t>5</w:t>
       </w:r>
       <w:r>
         <w:fldChar w:fldCharType="end"/>
@@ -3079,7 +3080,6 @@
                 <w:sz w:val="20"/>
                 <w:szCs w:val="20"/>
               </w:rPr>
-              <w:lastRenderedPageBreak/>
               <w:t>+combat</w:t>
             </w:r>
             <w:r>
@@ -3126,13 +3126,13 @@
       <w:pPr>
         <w:pStyle w:val="Heading1"/>
       </w:pPr>
-      <w:bookmarkStart w:id="8" w:name="_Ref162863740"/>
-      <w:bookmarkStart w:id="9" w:name="_Toc162884253"/>
+      <w:bookmarkStart w:id="9" w:name="_Ref162863740"/>
+      <w:bookmarkStart w:id="10" w:name="_Toc162884253"/>
       <w:r>
         <w:t>Damage</w:t>
       </w:r>
-      <w:bookmarkEnd w:id="8"/>
       <w:bookmarkEnd w:id="9"/>
+      <w:bookmarkEnd w:id="10"/>
     </w:p>
     <w:p>
       <w:r>
@@ -3292,11 +3292,11 @@
       <w:pPr>
         <w:pStyle w:val="Heading1"/>
       </w:pPr>
-      <w:bookmarkStart w:id="10" w:name="_Toc162884254"/>
+      <w:bookmarkStart w:id="11" w:name="_Toc162884254"/>
       <w:r>
         <w:t>Knockout</w:t>
       </w:r>
-      <w:bookmarkEnd w:id="10"/>
+      <w:bookmarkEnd w:id="11"/>
     </w:p>
     <w:p>
       <w:r>
@@ -3399,7 +3399,6 @@
                 <w:sz w:val="20"/>
                 <w:szCs w:val="20"/>
               </w:rPr>
-              <w:lastRenderedPageBreak/>
               <w:t xml:space="preserve">+combat/hero </w:t>
             </w:r>
             <w:r>
@@ -3471,13 +3470,11 @@
       <w:pPr>
         <w:pStyle w:val="Heading1"/>
       </w:pPr>
-      <w:bookmarkStart w:id="11" w:name="_Toc162884255"/>
-      <w:bookmarkStart w:id="12" w:name="_GoBack"/>
+      <w:bookmarkStart w:id="12" w:name="_Toc162884255"/>
+      <w:r>
+        <w:t>Gear</w:t>
+      </w:r>
       <w:bookmarkEnd w:id="12"/>
-      <w:r>
-        <w:t>Gear</w:t>
-      </w:r>
-      <w:bookmarkEnd w:id="11"/>
     </w:p>
     <w:p>
       <w:r>
@@ -3746,7 +3743,6 @@
                 <w:rFonts w:ascii="Courier New" w:hAnsi="Courier New" w:cs="Courier New"/>
                 <w:b/>
               </w:rPr>
-              <w:lastRenderedPageBreak/>
               <w:t>+combat/stance &lt;stance&gt;</w:t>
             </w:r>
             <w:r>
@@ -4136,7 +4132,6 @@
           <w:rStyle w:val="mw-headline"/>
           <w:b/>
         </w:rPr>
-        <w:lastRenderedPageBreak/>
         <w:t>Subdue and Escape</w:t>
       </w:r>
     </w:p>
@@ -4565,7 +4560,6 @@
                 <w:rFonts w:ascii="Courier New" w:hAnsi="Courier New" w:cs="Courier New"/>
                 <w:b/>
               </w:rPr>
-              <w:lastRenderedPageBreak/>
               <w:t>+heal &lt;name&gt;</w:t>
             </w:r>
             <w:r>
@@ -5006,7 +5000,6 @@
       </w:pPr>
       <w:bookmarkStart w:id="19" w:name="_Toc162884262"/>
       <w:r>
-        <w:lastRenderedPageBreak/>
         <w:t>Controlling NPCs</w:t>
       </w:r>
       <w:bookmarkEnd w:id="19"/>
@@ -5261,7 +5254,6 @@
       </w:pPr>
       <w:bookmarkStart w:id="24" w:name="_Toc162884266"/>
       <w:r>
-        <w:lastRenderedPageBreak/>
         <w:t>Pose and Action Tracking</w:t>
       </w:r>
       <w:bookmarkEnd w:id="24"/>
@@ -5480,7 +5472,6 @@
                 <w:rFonts w:ascii="Courier New" w:hAnsi="Courier New" w:cs="Courier New"/>
                 <w:b/>
               </w:rPr>
-              <w:lastRenderedPageBreak/>
               <w:t xml:space="preserve">+combat/target &lt;name&gt;=&lt;target&gt; </w:t>
             </w:r>
             <w:r>
@@ -5911,7 +5902,6 @@
       </w:pPr>
       <w:bookmarkStart w:id="29" w:name="_Toc162884271"/>
       <w:r>
-        <w:lastRenderedPageBreak/>
         <w:t>Booby Traps and Unmanned Vehicles</w:t>
       </w:r>
       <w:bookmarkEnd w:id="29"/>
@@ -6065,7 +6055,6 @@
                 <w:rFonts w:ascii="Courier New" w:hAnsi="Courier New" w:cs="Courier New"/>
                 <w:b/>
               </w:rPr>
-              <w:lastRenderedPageBreak/>
               <w:t xml:space="preserve">+combat/skills </w:t>
             </w:r>
             <w:r>
@@ -6160,16 +6149,7 @@
     </w:p>
     <w:p>
       <w:r>
-        <w:t>Each combat maintains a log of what happen</w:t>
-      </w:r>
-      <w:r>
-        <w:t>ed, along with debugging info</w:t>
-      </w:r>
-      <w:r>
-        <w:t xml:space="preserve">. If you suspect a bug, you can email the appropriate section to Faraday. </w:t>
-      </w:r>
-      <w:r>
-        <w:t xml:space="preserve"> Just remember to do this before stopping combat, because otherwise it will be lost.</w:t>
+        <w:t>Each combat maintains a log of what happened, along with debugging info. If you suspect a bug, you can email the appropriate section to Faraday.  Just remember to do this before stopping combat, because otherwise it will be lost.</w:t>
       </w:r>
     </w:p>
     <w:p/>
@@ -10919,8 +10899,12 @@
     <w:basedOn w:val="Normal"/>
     <w:next w:val="Normal"/>
     <w:qFormat/>
+    <w:rsid w:val="00FF6E46"/>
     <w:pPr>
       <w:keepNext/>
+      <w:pBdr>
+        <w:bottom w:val="thickThinSmallGap" w:sz="24" w:space="1" w:color="auto"/>
+      </w:pBdr>
       <w:spacing w:before="240" w:after="60"/>
       <w:outlineLvl w:val="0"/>
     </w:pPr>
@@ -10939,9 +10923,12 @@
     <w:next w:val="Normal"/>
     <w:link w:val="Heading2Char"/>
     <w:qFormat/>
-    <w:rsid w:val="00151332"/>
+    <w:rsid w:val="00FF6E46"/>
     <w:pPr>
       <w:keepNext/>
+      <w:pBdr>
+        <w:bottom w:val="single" w:sz="4" w:space="1" w:color="auto"/>
+      </w:pBdr>
       <w:spacing w:before="240" w:after="60"/>
       <w:outlineLvl w:val="1"/>
     </w:pPr>
@@ -10949,7 +10936,6 @@
       <w:rFonts w:ascii="Calibri" w:hAnsi="Calibri"/>
       <w:b/>
       <w:bCs/>
-      <w:i/>
       <w:iCs/>
       <w:sz w:val="28"/>
       <w:szCs w:val="28"/>
@@ -10960,14 +10946,16 @@
     <w:basedOn w:val="Normal"/>
     <w:next w:val="Normal"/>
     <w:qFormat/>
-    <w:rsid w:val="00680D64"/>
+    <w:rsid w:val="00FF6E46"/>
     <w:pPr>
       <w:keepNext/>
       <w:outlineLvl w:val="2"/>
     </w:pPr>
     <w:rPr>
+      <w:rFonts w:asciiTheme="majorHAnsi" w:hAnsiTheme="majorHAnsi"/>
       <w:b/>
       <w:bCs/>
+      <w:sz w:val="28"/>
     </w:rPr>
   </w:style>
   <w:style w:type="paragraph" w:styleId="Heading4">
@@ -11015,6 +11003,7 @@
   <w:style w:type="character" w:default="1" w:styleId="DefaultParagraphFont">
     <w:name w:val="Default Paragraph Font"/>
     <w:uiPriority w:val="1"/>
+    <w:semiHidden/>
     <w:unhideWhenUsed/>
   </w:style>
   <w:style w:type="table" w:default="1" w:styleId="TableNormal">
@@ -11042,12 +11031,11 @@
     <w:name w:val="Heading 2 Char"/>
     <w:basedOn w:val="DefaultParagraphFont"/>
     <w:link w:val="Heading2"/>
-    <w:rsid w:val="00151332"/>
+    <w:rsid w:val="00FF6E46"/>
     <w:rPr>
-      <w:rFonts w:ascii="Calibri" w:eastAsia="Times New Roman" w:hAnsi="Calibri" w:cs="Times New Roman"/>
+      <w:rFonts w:ascii="Calibri" w:hAnsi="Calibri"/>
       <w:b/>
       <w:bCs/>
-      <w:i/>
       <w:iCs/>
       <w:sz w:val="28"/>
       <w:szCs w:val="28"/>
@@ -11752,8 +11740,12 @@
     <w:basedOn w:val="Normal"/>
     <w:next w:val="Normal"/>
     <w:qFormat/>
+    <w:rsid w:val="00FF6E46"/>
     <w:pPr>
       <w:keepNext/>
+      <w:pBdr>
+        <w:bottom w:val="thickThinSmallGap" w:sz="24" w:space="1" w:color="auto"/>
+      </w:pBdr>
       <w:spacing w:before="240" w:after="60"/>
       <w:outlineLvl w:val="0"/>
     </w:pPr>
@@ -11772,9 +11764,12 @@
     <w:next w:val="Normal"/>
     <w:link w:val="Heading2Char"/>
     <w:qFormat/>
-    <w:rsid w:val="00151332"/>
+    <w:rsid w:val="00FF6E46"/>
     <w:pPr>
       <w:keepNext/>
+      <w:pBdr>
+        <w:bottom w:val="single" w:sz="4" w:space="1" w:color="auto"/>
+      </w:pBdr>
       <w:spacing w:before="240" w:after="60"/>
       <w:outlineLvl w:val="1"/>
     </w:pPr>
@@ -11782,7 +11777,6 @@
       <w:rFonts w:ascii="Calibri" w:hAnsi="Calibri"/>
       <w:b/>
       <w:bCs/>
-      <w:i/>
       <w:iCs/>
       <w:sz w:val="28"/>
       <w:szCs w:val="28"/>
@@ -11793,14 +11787,16 @@
     <w:basedOn w:val="Normal"/>
     <w:next w:val="Normal"/>
     <w:qFormat/>
-    <w:rsid w:val="00680D64"/>
+    <w:rsid w:val="00FF6E46"/>
     <w:pPr>
       <w:keepNext/>
       <w:outlineLvl w:val="2"/>
     </w:pPr>
     <w:rPr>
+      <w:rFonts w:asciiTheme="majorHAnsi" w:hAnsiTheme="majorHAnsi"/>
       <w:b/>
       <w:bCs/>
+      <w:sz w:val="28"/>
     </w:rPr>
   </w:style>
   <w:style w:type="paragraph" w:styleId="Heading4">
@@ -11848,6 +11844,7 @@
   <w:style w:type="character" w:default="1" w:styleId="DefaultParagraphFont">
     <w:name w:val="Default Paragraph Font"/>
     <w:uiPriority w:val="1"/>
+    <w:semiHidden/>
     <w:unhideWhenUsed/>
   </w:style>
   <w:style w:type="table" w:default="1" w:styleId="TableNormal">
@@ -11875,12 +11872,11 @@
     <w:name w:val="Heading 2 Char"/>
     <w:basedOn w:val="DefaultParagraphFont"/>
     <w:link w:val="Heading2"/>
-    <w:rsid w:val="00151332"/>
+    <w:rsid w:val="00FF6E46"/>
     <w:rPr>
-      <w:rFonts w:ascii="Calibri" w:eastAsia="Times New Roman" w:hAnsi="Calibri" w:cs="Times New Roman"/>
+      <w:rFonts w:ascii="Calibri" w:hAnsi="Calibri"/>
       <w:b/>
       <w:bCs/>
-      <w:i/>
       <w:iCs/>
       <w:sz w:val="28"/>
       <w:szCs w:val="28"/>
@@ -12878,7 +12874,7 @@
 </file>
 
 <file path=customXml/itemProps1.xml><?xml version="1.0" encoding="utf-8"?>
-<ds:datastoreItem xmlns:ds="http://schemas.openxmlformats.org/officeDocument/2006/customXml" ds:itemID="{356A2EF3-C845-BB49-9A46-B2913196B193}">
+<ds:datastoreItem xmlns:ds="http://schemas.openxmlformats.org/officeDocument/2006/customXml" ds:itemID="{4FEB9849-E9E6-0D4C-8FBC-41DB378BDFCF}">
   <ds:schemaRefs>
     <ds:schemaRef ds:uri="http://schemas.openxmlformats.org/officeDocument/2006/bibliography"/>
   </ds:schemaRefs>

</xml_diff>

<commit_message>
Remove obsolete installer and db files that no longer work, update readme.
</commit_message>
<xml_diff>
--- a/farasoftcode/Docs/FS3.1/FS3 Combat Code Tutorial.docx
+++ b/farasoftcode/Docs/FS3.1/FS3 Combat Code Tutorial.docx
@@ -11,8 +11,6 @@
           <w:szCs w:val="32"/>
         </w:rPr>
       </w:pPr>
-      <w:bookmarkStart w:id="0" w:name="_GoBack"/>
-      <w:bookmarkEnd w:id="0"/>
       <w:r>
         <w:rPr>
           <w:sz w:val="32"/>
@@ -1793,7 +1791,7 @@
       <w:r>
         <w:br w:type="page"/>
       </w:r>
-      <w:bookmarkStart w:id="1" w:name="_Toc162884247"/>
+      <w:bookmarkStart w:id="0" w:name="_Toc162884247"/>
       <w:r>
         <w:lastRenderedPageBreak/>
         <w:t>Welcome to FS3 Combat</w:t>
@@ -1804,38 +1802,40 @@
       <w:r>
         <w:t>Tutorial</w:t>
       </w:r>
+      <w:bookmarkEnd w:id="0"/>
+    </w:p>
+    <w:p>
+      <w:r>
+        <w:t>The mechanics of the FS3 system are explained fully in the FS3 Player’s Guide and Storyteller’s Guide.   However, the beauty of the FS3 softcode system (available for PennMUSH) is that it takes care of most of those details for you.  This guide explains how to run and participate in combats using the coded commands.</w:t>
+      </w:r>
+    </w:p>
+    <w:p>
+      <w:pPr>
+        <w:pStyle w:val="Heading2"/>
+      </w:pPr>
+      <w:bookmarkStart w:id="1" w:name="_Toc162458448"/>
+      <w:bookmarkStart w:id="2" w:name="_Toc162884248"/>
+      <w:r>
+        <w:t>Copyright and License</w:t>
+      </w:r>
       <w:bookmarkEnd w:id="1"/>
-    </w:p>
-    <w:p>
-      <w:r>
-        <w:t>The mechanics of the FS3 system are explained fully in the FS3 Player’s Guide and Storyteller’s Guide.   However, the beauty of the FS3 softcode system (available for PennMUSH) is that it takes care of most of those details for you.  This guide explains how to run and participate in combats using the coded commands.</w:t>
-      </w:r>
-    </w:p>
-    <w:p>
-      <w:pPr>
-        <w:pStyle w:val="Heading2"/>
-      </w:pPr>
-      <w:bookmarkStart w:id="2" w:name="_Toc162458448"/>
-      <w:bookmarkStart w:id="3" w:name="_Toc162884248"/>
-      <w:r>
-        <w:t>Copyright and License</w:t>
-      </w:r>
       <w:bookmarkEnd w:id="2"/>
+    </w:p>
+    <w:p>
+      <w:r>
+        <w:t>The FS3 system is copyright 2007</w:t>
+      </w:r>
+      <w:r>
+        <w:t xml:space="preserve"> </w:t>
+      </w:r>
+      <w:r>
+        <w:t xml:space="preserve">by </w:t>
+      </w:r>
+      <w:r>
+        <w:t>Faraday</w:t>
+      </w:r>
+      <w:bookmarkStart w:id="3" w:name="_GoBack"/>
       <w:bookmarkEnd w:id="3"/>
-    </w:p>
-    <w:p>
-      <w:r>
-        <w:t>The FS3 system is copyright 2007</w:t>
-      </w:r>
-      <w:r>
-        <w:t xml:space="preserve"> </w:t>
-      </w:r>
-      <w:r>
-        <w:t xml:space="preserve">by Linda </w:t>
-      </w:r>
-      <w:r>
-        <w:t>Naughton (aka Faraday)</w:t>
-      </w:r>
       <w:r>
         <w:t>. All rights reserved. You may reproduce and distribute part or all of these rules and create derivative works (games using FS3) providing a) You don't make any money from it, and b) You include this FS3 copyright and license notice in the distribution.</w:t>
       </w:r>
@@ -12874,7 +12874,7 @@
 </file>
 
 <file path=customXml/itemProps1.xml><?xml version="1.0" encoding="utf-8"?>
-<ds:datastoreItem xmlns:ds="http://schemas.openxmlformats.org/officeDocument/2006/customXml" ds:itemID="{4FEB9849-E9E6-0D4C-8FBC-41DB378BDFCF}">
+<ds:datastoreItem xmlns:ds="http://schemas.openxmlformats.org/officeDocument/2006/customXml" ds:itemID="{1ED1B31A-2796-1E47-870A-54D5A1D0C413}">
   <ds:schemaRefs>
     <ds:schemaRef ds:uri="http://schemas.openxmlformats.org/officeDocument/2006/bibliography"/>
   </ds:schemaRefs>

</xml_diff>